<commit_message>
include test outputs in document
</commit_message>
<xml_diff>
--- a/Software Testing Report.docx
+++ b/Software Testing Report.docx
@@ -600,9 +600,11 @@
             <w:pPr>
               <w:spacing w:before="60" w:line="285" w:lineRule="exact"/>
             </w:pPr>
+            <w:proofErr w:type="spellStart"/>
             <w:r>
               <w:t>test_loadCSVData</w:t>
             </w:r>
+            <w:proofErr w:type="spellEnd"/>
           </w:p>
         </w:tc>
         <w:tc>
@@ -620,7 +622,15 @@
               <w:t xml:space="preserve">the </w:t>
             </w:r>
             <w:r>
-              <w:t>dataset loadcsvdata method can accept an invalid path</w:t>
+              <w:t xml:space="preserve">dataset </w:t>
+            </w:r>
+            <w:proofErr w:type="spellStart"/>
+            <w:r>
+              <w:t>loadcsvdata</w:t>
+            </w:r>
+            <w:proofErr w:type="spellEnd"/>
+            <w:r>
+              <w:t xml:space="preserve"> method can accept an invalid path</w:t>
             </w:r>
             <w:r>
               <w:t>.</w:t>
@@ -642,7 +652,15 @@
               <w:t>the</w:t>
             </w:r>
             <w:r>
-              <w:t xml:space="preserve"> dataset loadcsvdata method </w:t>
+              <w:t xml:space="preserve"> dataset </w:t>
+            </w:r>
+            <w:proofErr w:type="spellStart"/>
+            <w:r>
+              <w:t>loadcsvdata</w:t>
+            </w:r>
+            <w:proofErr w:type="spellEnd"/>
+            <w:r>
+              <w:t xml:space="preserve"> method </w:t>
             </w:r>
             <w:r>
               <w:t xml:space="preserve">and whether it </w:t>
@@ -678,9 +696,11 @@
             <w:pPr>
               <w:spacing w:before="60" w:line="285" w:lineRule="exact"/>
             </w:pPr>
+            <w:proofErr w:type="spellStart"/>
             <w:r>
               <w:t>test_getData</w:t>
             </w:r>
+            <w:proofErr w:type="spellEnd"/>
           </w:p>
         </w:tc>
         <w:tc>
@@ -764,6 +784,7 @@
                 <w:bCs/>
               </w:rPr>
             </w:pPr>
+            <w:proofErr w:type="spellStart"/>
             <w:r>
               <w:rPr>
                 <w:b/>
@@ -771,6 +792,7 @@
               </w:rPr>
               <w:t>ReportTest</w:t>
             </w:r>
+            <w:proofErr w:type="spellEnd"/>
           </w:p>
         </w:tc>
         <w:tc>
@@ -824,9 +846,11 @@
             <w:pPr>
               <w:spacing w:before="60" w:line="285" w:lineRule="exact"/>
             </w:pPr>
+            <w:proofErr w:type="spellStart"/>
             <w:r>
               <w:t>test_getReportDataEmpty</w:t>
             </w:r>
+            <w:proofErr w:type="spellEnd"/>
           </w:p>
         </w:tc>
         <w:tc>
@@ -884,9 +908,11 @@
             <w:pPr>
               <w:spacing w:line="285" w:lineRule="exact"/>
             </w:pPr>
+            <w:proofErr w:type="spellStart"/>
             <w:r>
               <w:t>test_getReportDataFull</w:t>
             </w:r>
+            <w:proofErr w:type="spellEnd"/>
           </w:p>
         </w:tc>
         <w:tc>
@@ -932,9 +958,11 @@
             <w:pPr>
               <w:spacing w:line="285" w:lineRule="exact"/>
             </w:pPr>
+            <w:proofErr w:type="spellStart"/>
             <w:r>
               <w:t>test_generatePlot</w:t>
             </w:r>
+            <w:proofErr w:type="spellEnd"/>
           </w:p>
         </w:tc>
         <w:tc>
@@ -955,7 +983,15 @@
               <w:t xml:space="preserve"> the</w:t>
             </w:r>
             <w:r>
-              <w:t xml:space="preserve"> generatePlot method without data and no trend function</w:t>
+              <w:t xml:space="preserve"> </w:t>
+            </w:r>
+            <w:proofErr w:type="spellStart"/>
+            <w:r>
+              <w:t>generatePlot</w:t>
+            </w:r>
+            <w:proofErr w:type="spellEnd"/>
+            <w:r>
+              <w:t xml:space="preserve"> method without data and no trend function</w:t>
             </w:r>
           </w:p>
         </w:tc>
@@ -974,7 +1010,15 @@
               <w:t>s</w:t>
             </w:r>
             <w:r>
-              <w:t xml:space="preserve"> generatePlot method without data and no trend function</w:t>
+              <w:t xml:space="preserve"> </w:t>
+            </w:r>
+            <w:proofErr w:type="spellStart"/>
+            <w:r>
+              <w:t>generatePlot</w:t>
+            </w:r>
+            <w:proofErr w:type="spellEnd"/>
+            <w:r>
+              <w:t xml:space="preserve"> method without data and no trend function</w:t>
             </w:r>
           </w:p>
         </w:tc>
@@ -1001,9 +1045,11 @@
             <w:pPr>
               <w:spacing w:line="285" w:lineRule="exact"/>
             </w:pPr>
+            <w:proofErr w:type="spellStart"/>
             <w:r>
               <w:t>test_generatePlotIsTrend</w:t>
             </w:r>
+            <w:proofErr w:type="spellEnd"/>
           </w:p>
         </w:tc>
         <w:tc>
@@ -1018,7 +1064,15 @@
               <w:t>To Test the</w:t>
             </w:r>
             <w:r>
-              <w:t xml:space="preserve"> generatePlot method without data and trend function</w:t>
+              <w:t xml:space="preserve"> </w:t>
+            </w:r>
+            <w:proofErr w:type="spellStart"/>
+            <w:r>
+              <w:t>generatePlot</w:t>
+            </w:r>
+            <w:proofErr w:type="spellEnd"/>
+            <w:r>
+              <w:t xml:space="preserve"> method without data and trend function</w:t>
             </w:r>
           </w:p>
         </w:tc>
@@ -1037,7 +1091,15 @@
               <w:t>s</w:t>
             </w:r>
             <w:r>
-              <w:t xml:space="preserve"> generatePlot method without data and trend function</w:t>
+              <w:t xml:space="preserve"> </w:t>
+            </w:r>
+            <w:proofErr w:type="spellStart"/>
+            <w:r>
+              <w:t>generatePlot</w:t>
+            </w:r>
+            <w:proofErr w:type="spellEnd"/>
+            <w:r>
+              <w:t xml:space="preserve"> method without data and trend function</w:t>
             </w:r>
           </w:p>
         </w:tc>
@@ -1064,9 +1126,11 @@
             <w:pPr>
               <w:spacing w:line="285" w:lineRule="exact"/>
             </w:pPr>
+            <w:proofErr w:type="spellStart"/>
             <w:r>
               <w:t>test_generatePlotWithValues</w:t>
             </w:r>
+            <w:proofErr w:type="spellEnd"/>
           </w:p>
         </w:tc>
         <w:tc>
@@ -1080,8 +1144,13 @@
             <w:r>
               <w:t xml:space="preserve">To Test the </w:t>
             </w:r>
-            <w:r>
-              <w:t>generatePlot method with data and no trend function</w:t>
+            <w:proofErr w:type="spellStart"/>
+            <w:r>
+              <w:t>generatePlot</w:t>
+            </w:r>
+            <w:proofErr w:type="spellEnd"/>
+            <w:r>
+              <w:t xml:space="preserve"> method with data and no trend function</w:t>
             </w:r>
           </w:p>
         </w:tc>
@@ -1100,7 +1169,15 @@
               <w:t>s</w:t>
             </w:r>
             <w:r>
-              <w:t xml:space="preserve"> generatePlot method with data and no trend function</w:t>
+              <w:t xml:space="preserve"> </w:t>
+            </w:r>
+            <w:proofErr w:type="spellStart"/>
+            <w:r>
+              <w:t>generatePlot</w:t>
+            </w:r>
+            <w:proofErr w:type="spellEnd"/>
+            <w:r>
+              <w:t xml:space="preserve"> method with data and no trend function</w:t>
             </w:r>
           </w:p>
         </w:tc>
@@ -1128,9 +1205,11 @@
             <w:pPr>
               <w:spacing w:line="285" w:lineRule="exact"/>
             </w:pPr>
+            <w:proofErr w:type="spellStart"/>
             <w:r>
               <w:t>test_generatePlotIsTrendWithValues</w:t>
             </w:r>
+            <w:proofErr w:type="spellEnd"/>
           </w:p>
         </w:tc>
         <w:tc>
@@ -1145,7 +1224,15 @@
               <w:t>To Test the</w:t>
             </w:r>
             <w:r>
-              <w:t xml:space="preserve"> generatePlot method with data and trend function</w:t>
+              <w:t xml:space="preserve"> </w:t>
+            </w:r>
+            <w:proofErr w:type="spellStart"/>
+            <w:r>
+              <w:t>generatePlot</w:t>
+            </w:r>
+            <w:proofErr w:type="spellEnd"/>
+            <w:r>
+              <w:t xml:space="preserve"> method with data and trend function</w:t>
             </w:r>
           </w:p>
         </w:tc>
@@ -1164,7 +1251,15 @@
               <w:t>s</w:t>
             </w:r>
             <w:r>
-              <w:t xml:space="preserve"> generatePlot method with data and trend function</w:t>
+              <w:t xml:space="preserve"> </w:t>
+            </w:r>
+            <w:proofErr w:type="spellStart"/>
+            <w:r>
+              <w:t>generatePlot</w:t>
+            </w:r>
+            <w:proofErr w:type="spellEnd"/>
+            <w:r>
+              <w:t xml:space="preserve"> method with data and trend function</w:t>
             </w:r>
           </w:p>
         </w:tc>
@@ -1191,9 +1286,11 @@
             <w:pPr>
               <w:spacing w:line="285" w:lineRule="exact"/>
             </w:pPr>
+            <w:proofErr w:type="spellStart"/>
             <w:r>
               <w:t>test_reset</w:t>
             </w:r>
+            <w:proofErr w:type="spellEnd"/>
           </w:p>
         </w:tc>
         <w:tc>
@@ -1208,8 +1305,13 @@
               <w:t>To Test the</w:t>
             </w:r>
             <w:r>
-              <w:t xml:space="preserve"> reset method for clearing the dataframe</w:t>
-            </w:r>
+              <w:t xml:space="preserve"> reset method for clearing the </w:t>
+            </w:r>
+            <w:proofErr w:type="spellStart"/>
+            <w:r>
+              <w:t>dataframe</w:t>
+            </w:r>
+            <w:proofErr w:type="spellEnd"/>
           </w:p>
         </w:tc>
         <w:tc>
@@ -1227,8 +1329,13 @@
               <w:t>s</w:t>
             </w:r>
             <w:r>
-              <w:t xml:space="preserve"> reset method for clearing the dataframe</w:t>
-            </w:r>
+              <w:t xml:space="preserve"> reset method for clearing the </w:t>
+            </w:r>
+            <w:proofErr w:type="spellStart"/>
+            <w:r>
+              <w:t>dataframe</w:t>
+            </w:r>
+            <w:proofErr w:type="spellEnd"/>
           </w:p>
         </w:tc>
       </w:tr>
@@ -1268,6 +1375,7 @@
                 <w:bCs/>
               </w:rPr>
             </w:pPr>
+            <w:proofErr w:type="spellStart"/>
             <w:r>
               <w:rPr>
                 <w:b/>
@@ -1275,6 +1383,7 @@
               </w:rPr>
               <w:t>AlgorithmAllOffenceTest</w:t>
             </w:r>
+            <w:proofErr w:type="spellEnd"/>
           </w:p>
         </w:tc>
         <w:tc>
@@ -1312,9 +1421,11 @@
             <w:pPr>
               <w:spacing w:line="285" w:lineRule="exact"/>
             </w:pPr>
+            <w:proofErr w:type="spellStart"/>
             <w:r>
               <w:t>test_allOffenceIncorrectTypeStartDate</w:t>
             </w:r>
+            <w:proofErr w:type="spellEnd"/>
           </w:p>
           <w:p/>
         </w:tc>
@@ -1327,7 +1438,15 @@
               <w:spacing w:line="285" w:lineRule="exact"/>
             </w:pPr>
             <w:r>
-              <w:t>Test incorrect type on start date input for allOffence method in Algorithm class</w:t>
+              <w:t xml:space="preserve">Test incorrect type on start date input for </w:t>
+            </w:r>
+            <w:proofErr w:type="spellStart"/>
+            <w:r>
+              <w:t>allOffence</w:t>
+            </w:r>
+            <w:proofErr w:type="spellEnd"/>
+            <w:r>
+              <w:t xml:space="preserve"> method in Algorithm class</w:t>
             </w:r>
           </w:p>
         </w:tc>
@@ -1346,7 +1465,15 @@
               <w:t>s</w:t>
             </w:r>
             <w:r>
-              <w:t xml:space="preserve"> incorrect type on start date input for allOffence method in Algorithm class</w:t>
+              <w:t xml:space="preserve"> incorrect type on start date input for </w:t>
+            </w:r>
+            <w:proofErr w:type="spellStart"/>
+            <w:r>
+              <w:t>allOffence</w:t>
+            </w:r>
+            <w:proofErr w:type="spellEnd"/>
+            <w:r>
+              <w:t xml:space="preserve"> method in Algorithm class</w:t>
             </w:r>
           </w:p>
         </w:tc>
@@ -1373,9 +1500,11 @@
             <w:pPr>
               <w:spacing w:line="285" w:lineRule="exact"/>
             </w:pPr>
+            <w:proofErr w:type="spellStart"/>
             <w:r>
               <w:t>test_allOffenceIncorrectTypeEndDate</w:t>
             </w:r>
+            <w:proofErr w:type="spellEnd"/>
           </w:p>
           <w:p/>
         </w:tc>
@@ -1388,7 +1517,15 @@
               <w:spacing w:line="285" w:lineRule="exact"/>
             </w:pPr>
             <w:r>
-              <w:t>Test incorrect type on end date input for allOffence method in Algorithm class</w:t>
+              <w:t xml:space="preserve">Test incorrect type on end date input for </w:t>
+            </w:r>
+            <w:proofErr w:type="spellStart"/>
+            <w:r>
+              <w:t>allOffence</w:t>
+            </w:r>
+            <w:proofErr w:type="spellEnd"/>
+            <w:r>
+              <w:t xml:space="preserve"> method in Algorithm class</w:t>
             </w:r>
           </w:p>
         </w:tc>
@@ -1407,7 +1544,15 @@
               <w:t>s</w:t>
             </w:r>
             <w:r>
-              <w:t xml:space="preserve"> incorrect type on end date input for allOffence method in Algorithm class</w:t>
+              <w:t xml:space="preserve"> incorrect type on end date input for </w:t>
+            </w:r>
+            <w:proofErr w:type="spellStart"/>
+            <w:r>
+              <w:t>allOffence</w:t>
+            </w:r>
+            <w:proofErr w:type="spellEnd"/>
+            <w:r>
+              <w:t xml:space="preserve"> method in Algorithm class</w:t>
             </w:r>
           </w:p>
         </w:tc>
@@ -1434,9 +1579,11 @@
             <w:pPr>
               <w:spacing w:line="285" w:lineRule="exact"/>
             </w:pPr>
+            <w:proofErr w:type="spellStart"/>
             <w:r>
               <w:t>test_allOffenceIncorrectTypeIsMobile</w:t>
             </w:r>
+            <w:proofErr w:type="spellEnd"/>
           </w:p>
           <w:p/>
         </w:tc>
@@ -1449,7 +1596,23 @@
               <w:spacing w:line="285" w:lineRule="exact"/>
             </w:pPr>
             <w:r>
-              <w:t>Test incorrect type on isMobile input for allOffence method in Algorithm class</w:t>
+              <w:t xml:space="preserve">Test incorrect type on </w:t>
+            </w:r>
+            <w:proofErr w:type="spellStart"/>
+            <w:r>
+              <w:t>isMobile</w:t>
+            </w:r>
+            <w:proofErr w:type="spellEnd"/>
+            <w:r>
+              <w:t xml:space="preserve"> input for </w:t>
+            </w:r>
+            <w:proofErr w:type="spellStart"/>
+            <w:r>
+              <w:t>allOffence</w:t>
+            </w:r>
+            <w:proofErr w:type="spellEnd"/>
+            <w:r>
+              <w:t xml:space="preserve"> method in Algorithm class</w:t>
             </w:r>
           </w:p>
         </w:tc>
@@ -1468,7 +1631,23 @@
               <w:t>s</w:t>
             </w:r>
             <w:r>
-              <w:t xml:space="preserve"> incorrect type on isMobile input for allOffence method in Algorithm class</w:t>
+              <w:t xml:space="preserve"> incorrect type on </w:t>
+            </w:r>
+            <w:proofErr w:type="spellStart"/>
+            <w:r>
+              <w:t>isMobile</w:t>
+            </w:r>
+            <w:proofErr w:type="spellEnd"/>
+            <w:r>
+              <w:t xml:space="preserve"> input for </w:t>
+            </w:r>
+            <w:proofErr w:type="spellStart"/>
+            <w:r>
+              <w:t>allOffence</w:t>
+            </w:r>
+            <w:proofErr w:type="spellEnd"/>
+            <w:r>
+              <w:t xml:space="preserve"> method in Algorithm class</w:t>
             </w:r>
           </w:p>
         </w:tc>
@@ -1509,6 +1688,7 @@
                 <w:bCs/>
               </w:rPr>
             </w:pPr>
+            <w:proofErr w:type="spellStart"/>
             <w:r>
               <w:rPr>
                 <w:b/>
@@ -1516,6 +1696,7 @@
               </w:rPr>
               <w:t>AlgorithmDistributionTest</w:t>
             </w:r>
+            <w:proofErr w:type="spellEnd"/>
           </w:p>
         </w:tc>
         <w:tc>
@@ -1553,9 +1734,11 @@
             <w:pPr>
               <w:spacing w:line="285" w:lineRule="exact"/>
             </w:pPr>
+            <w:proofErr w:type="spellStart"/>
             <w:r>
               <w:t>test_distributionIncorrectTypeStartDate</w:t>
             </w:r>
+            <w:proofErr w:type="spellEnd"/>
           </w:p>
           <w:p/>
         </w:tc>
@@ -1616,9 +1799,11 @@
             <w:pPr>
               <w:spacing w:line="285" w:lineRule="exact"/>
             </w:pPr>
+            <w:proofErr w:type="spellStart"/>
             <w:r>
               <w:t>test_distributionIncorrectTypeEndDate</w:t>
             </w:r>
+            <w:proofErr w:type="spellEnd"/>
           </w:p>
           <w:p/>
         </w:tc>
@@ -1680,9 +1865,11 @@
             <w:pPr>
               <w:spacing w:line="285" w:lineRule="exact"/>
             </w:pPr>
+            <w:proofErr w:type="spellStart"/>
             <w:r>
               <w:t>test_distributionIncorrectTypeIsMobile</w:t>
             </w:r>
+            <w:proofErr w:type="spellEnd"/>
           </w:p>
           <w:p/>
         </w:tc>
@@ -1695,7 +1882,15 @@
               <w:spacing w:line="285" w:lineRule="exact"/>
             </w:pPr>
             <w:r>
-              <w:t>Test incorrect type on isMobile input for distribution method in Algorithm class</w:t>
+              <w:t xml:space="preserve">Test incorrect type on </w:t>
+            </w:r>
+            <w:proofErr w:type="spellStart"/>
+            <w:r>
+              <w:t>isMobile</w:t>
+            </w:r>
+            <w:proofErr w:type="spellEnd"/>
+            <w:r>
+              <w:t xml:space="preserve"> input for distribution method in Algorithm class</w:t>
             </w:r>
           </w:p>
           <w:p/>
@@ -1715,7 +1910,15 @@
               <w:t>s</w:t>
             </w:r>
             <w:r>
-              <w:t xml:space="preserve"> incorrect type on isMobile input for distribution method in Algorithm class</w:t>
+              <w:t xml:space="preserve"> incorrect type on </w:t>
+            </w:r>
+            <w:proofErr w:type="spellStart"/>
+            <w:r>
+              <w:t>isMobile</w:t>
+            </w:r>
+            <w:proofErr w:type="spellEnd"/>
+            <w:r>
+              <w:t xml:space="preserve"> input for distribution method in Algorithm class</w:t>
             </w:r>
           </w:p>
           <w:p/>
@@ -1757,6 +1960,7 @@
                 <w:bCs/>
               </w:rPr>
             </w:pPr>
+            <w:proofErr w:type="spellStart"/>
             <w:r>
               <w:rPr>
                 <w:b/>
@@ -1764,6 +1968,7 @@
               </w:rPr>
               <w:t>AlgorithmInvolvingRadCam</w:t>
             </w:r>
+            <w:proofErr w:type="spellEnd"/>
           </w:p>
         </w:tc>
         <w:tc>
@@ -1801,9 +2006,11 @@
             <w:pPr>
               <w:spacing w:line="285" w:lineRule="exact"/>
             </w:pPr>
+            <w:proofErr w:type="spellStart"/>
             <w:r>
               <w:t>test_involveRadCamInvalidTypeStartDate</w:t>
             </w:r>
+            <w:proofErr w:type="spellEnd"/>
           </w:p>
         </w:tc>
         <w:tc>
@@ -1815,7 +2022,15 @@
               <w:spacing w:line="285" w:lineRule="exact"/>
             </w:pPr>
             <w:r>
-              <w:t>Test incorrect type on start date input for involveRadCam method in Algorithm class</w:t>
+              <w:t xml:space="preserve">Test incorrect type on start date input for </w:t>
+            </w:r>
+            <w:proofErr w:type="spellStart"/>
+            <w:r>
+              <w:t>involveRadCam</w:t>
+            </w:r>
+            <w:proofErr w:type="spellEnd"/>
+            <w:r>
+              <w:t xml:space="preserve"> method in Algorithm class</w:t>
             </w:r>
           </w:p>
         </w:tc>
@@ -1834,7 +2049,15 @@
               <w:t>s</w:t>
             </w:r>
             <w:r>
-              <w:t xml:space="preserve"> incorrect type on start date input for involveRadCam method in Algorithm class</w:t>
+              <w:t xml:space="preserve"> incorrect type on start date input for </w:t>
+            </w:r>
+            <w:proofErr w:type="spellStart"/>
+            <w:r>
+              <w:t>involveRadCam</w:t>
+            </w:r>
+            <w:proofErr w:type="spellEnd"/>
+            <w:r>
+              <w:t xml:space="preserve"> method in Algorithm class</w:t>
             </w:r>
           </w:p>
         </w:tc>
@@ -1861,9 +2084,11 @@
             <w:pPr>
               <w:spacing w:line="285" w:lineRule="exact"/>
             </w:pPr>
+            <w:proofErr w:type="spellStart"/>
             <w:r>
               <w:t>test_involveRadCamInvalidTypeEndDate</w:t>
             </w:r>
+            <w:proofErr w:type="spellEnd"/>
           </w:p>
         </w:tc>
         <w:tc>
@@ -1875,7 +2100,15 @@
               <w:spacing w:line="285" w:lineRule="exact"/>
             </w:pPr>
             <w:r>
-              <w:t>Test incorrect type on end date input for involveRadCam method in Algorithm class</w:t>
+              <w:t xml:space="preserve">Test incorrect type on end date input for </w:t>
+            </w:r>
+            <w:proofErr w:type="spellStart"/>
+            <w:r>
+              <w:t>involveRadCam</w:t>
+            </w:r>
+            <w:proofErr w:type="spellEnd"/>
+            <w:r>
+              <w:t xml:space="preserve"> method in Algorithm class</w:t>
             </w:r>
           </w:p>
         </w:tc>
@@ -1894,7 +2127,15 @@
               <w:t>s</w:t>
             </w:r>
             <w:r>
-              <w:t xml:space="preserve"> incorrect type on end date input for involveRadCam method in Algorithm class</w:t>
+              <w:t xml:space="preserve"> incorrect type on end date input for </w:t>
+            </w:r>
+            <w:proofErr w:type="spellStart"/>
+            <w:r>
+              <w:t>involveRadCam</w:t>
+            </w:r>
+            <w:proofErr w:type="spellEnd"/>
+            <w:r>
+              <w:t xml:space="preserve"> method in Algorithm class</w:t>
             </w:r>
           </w:p>
         </w:tc>
@@ -1921,9 +2162,11 @@
             <w:pPr>
               <w:spacing w:line="285" w:lineRule="exact"/>
             </w:pPr>
+            <w:proofErr w:type="spellStart"/>
             <w:r>
               <w:t>test_involveRadCamInvalidTypeIsMobile</w:t>
             </w:r>
+            <w:proofErr w:type="spellEnd"/>
           </w:p>
         </w:tc>
         <w:tc>
@@ -1935,7 +2178,23 @@
               <w:spacing w:line="285" w:lineRule="exact"/>
             </w:pPr>
             <w:r>
-              <w:t>Test incorrect type on isMobile input for involveRadCam method in Algorithm class</w:t>
+              <w:t xml:space="preserve">Test incorrect type on </w:t>
+            </w:r>
+            <w:proofErr w:type="spellStart"/>
+            <w:r>
+              <w:t>isMobile</w:t>
+            </w:r>
+            <w:proofErr w:type="spellEnd"/>
+            <w:r>
+              <w:t xml:space="preserve"> input for </w:t>
+            </w:r>
+            <w:proofErr w:type="spellStart"/>
+            <w:r>
+              <w:t>involveRadCam</w:t>
+            </w:r>
+            <w:proofErr w:type="spellEnd"/>
+            <w:r>
+              <w:t xml:space="preserve"> method in Algorithm class</w:t>
             </w:r>
           </w:p>
         </w:tc>
@@ -1954,7 +2213,23 @@
               <w:t>s</w:t>
             </w:r>
             <w:r>
-              <w:t xml:space="preserve"> incorrect type on isMobile input for involveRadCam method in Algorithm class</w:t>
+              <w:t xml:space="preserve"> incorrect type on </w:t>
+            </w:r>
+            <w:proofErr w:type="spellStart"/>
+            <w:r>
+              <w:t>isMobile</w:t>
+            </w:r>
+            <w:proofErr w:type="spellEnd"/>
+            <w:r>
+              <w:t xml:space="preserve"> input for </w:t>
+            </w:r>
+            <w:proofErr w:type="spellStart"/>
+            <w:r>
+              <w:t>involveRadCam</w:t>
+            </w:r>
+            <w:proofErr w:type="spellEnd"/>
+            <w:r>
+              <w:t xml:space="preserve"> method in Algorithm class</w:t>
             </w:r>
           </w:p>
         </w:tc>
@@ -1995,6 +2270,7 @@
                 <w:bCs/>
               </w:rPr>
             </w:pPr>
+            <w:proofErr w:type="spellStart"/>
             <w:r>
               <w:rPr>
                 <w:b/>
@@ -2002,6 +2278,7 @@
               </w:rPr>
               <w:t>AlgorithmSingleOffenceTrend</w:t>
             </w:r>
+            <w:proofErr w:type="spellEnd"/>
           </w:p>
         </w:tc>
         <w:tc>
@@ -2039,9 +2316,11 @@
             <w:pPr>
               <w:spacing w:line="285" w:lineRule="exact"/>
             </w:pPr>
+            <w:proofErr w:type="spellStart"/>
             <w:r>
               <w:t>test_singleOffenceTrendInvalidTypeStartDate</w:t>
             </w:r>
+            <w:proofErr w:type="spellEnd"/>
           </w:p>
         </w:tc>
         <w:tc>
@@ -2053,7 +2332,15 @@
               <w:spacing w:line="285" w:lineRule="exact"/>
             </w:pPr>
             <w:r>
-              <w:t>Test incorrect type on start date input for singleOffenceTrend method in Algorithm class</w:t>
+              <w:t xml:space="preserve">Test incorrect type on start date input for </w:t>
+            </w:r>
+            <w:proofErr w:type="spellStart"/>
+            <w:r>
+              <w:t>singleOffenceTrend</w:t>
+            </w:r>
+            <w:proofErr w:type="spellEnd"/>
+            <w:r>
+              <w:t xml:space="preserve"> method in Algorithm class</w:t>
             </w:r>
           </w:p>
         </w:tc>
@@ -2072,7 +2359,15 @@
               <w:t>s</w:t>
             </w:r>
             <w:r>
-              <w:t xml:space="preserve"> incorrect type on start date input for singleOffenceTrend method in Algorithm class</w:t>
+              <w:t xml:space="preserve"> incorrect type on start date input for </w:t>
+            </w:r>
+            <w:proofErr w:type="spellStart"/>
+            <w:r>
+              <w:t>singleOffenceTrend</w:t>
+            </w:r>
+            <w:proofErr w:type="spellEnd"/>
+            <w:r>
+              <w:t xml:space="preserve"> method in Algorithm class</w:t>
             </w:r>
           </w:p>
         </w:tc>
@@ -2099,9 +2394,11 @@
             <w:pPr>
               <w:spacing w:line="285" w:lineRule="exact"/>
             </w:pPr>
+            <w:proofErr w:type="spellStart"/>
             <w:r>
               <w:t>test_singleOffenceTrendInvalidTypeEndDate</w:t>
             </w:r>
+            <w:proofErr w:type="spellEnd"/>
           </w:p>
         </w:tc>
         <w:tc>
@@ -2113,7 +2410,15 @@
               <w:spacing w:line="285" w:lineRule="exact"/>
             </w:pPr>
             <w:r>
-              <w:t>Test incorrect type on end date input for singleOffenceTrend method in Algorithm class</w:t>
+              <w:t xml:space="preserve">Test incorrect type on end date input for </w:t>
+            </w:r>
+            <w:proofErr w:type="spellStart"/>
+            <w:r>
+              <w:t>singleOffenceTrend</w:t>
+            </w:r>
+            <w:proofErr w:type="spellEnd"/>
+            <w:r>
+              <w:t xml:space="preserve"> method in Algorithm class</w:t>
             </w:r>
           </w:p>
         </w:tc>
@@ -2132,7 +2437,15 @@
               <w:t>s</w:t>
             </w:r>
             <w:r>
-              <w:t xml:space="preserve"> incorrect type on end date input for singleOffenceTrend method in Algorithm class</w:t>
+              <w:t xml:space="preserve"> incorrect type on end date input for </w:t>
+            </w:r>
+            <w:proofErr w:type="spellStart"/>
+            <w:r>
+              <w:t>singleOffenceTrend</w:t>
+            </w:r>
+            <w:proofErr w:type="spellEnd"/>
+            <w:r>
+              <w:t xml:space="preserve"> method in Algorithm class</w:t>
             </w:r>
           </w:p>
         </w:tc>
@@ -2159,9 +2472,11 @@
             <w:pPr>
               <w:spacing w:line="285" w:lineRule="exact"/>
             </w:pPr>
+            <w:proofErr w:type="spellStart"/>
             <w:r>
               <w:t>test_singleOffenceTrendInvalidTypeIsMobile</w:t>
             </w:r>
+            <w:proofErr w:type="spellEnd"/>
           </w:p>
         </w:tc>
         <w:tc>
@@ -2173,7 +2488,23 @@
               <w:spacing w:line="285" w:lineRule="exact"/>
             </w:pPr>
             <w:r>
-              <w:t>Test incorrect type on isMobile input for singleOffenceTrend method in Algorithm class</w:t>
+              <w:t xml:space="preserve">Test incorrect type on </w:t>
+            </w:r>
+            <w:proofErr w:type="spellStart"/>
+            <w:r>
+              <w:t>isMobile</w:t>
+            </w:r>
+            <w:proofErr w:type="spellEnd"/>
+            <w:r>
+              <w:t xml:space="preserve"> input for </w:t>
+            </w:r>
+            <w:proofErr w:type="spellStart"/>
+            <w:r>
+              <w:t>singleOffenceTrend</w:t>
+            </w:r>
+            <w:proofErr w:type="spellEnd"/>
+            <w:r>
+              <w:t xml:space="preserve"> method in Algorithm class</w:t>
             </w:r>
           </w:p>
         </w:tc>
@@ -2192,7 +2523,23 @@
               <w:t>s</w:t>
             </w:r>
             <w:r>
-              <w:t xml:space="preserve"> incorrect type on isMobile input for singleOffenceTrend method in Algorithm class</w:t>
+              <w:t xml:space="preserve"> incorrect type on </w:t>
+            </w:r>
+            <w:proofErr w:type="spellStart"/>
+            <w:r>
+              <w:t>isMobile</w:t>
+            </w:r>
+            <w:proofErr w:type="spellEnd"/>
+            <w:r>
+              <w:t xml:space="preserve"> input for </w:t>
+            </w:r>
+            <w:proofErr w:type="spellStart"/>
+            <w:r>
+              <w:t>singleOffenceTrend</w:t>
+            </w:r>
+            <w:proofErr w:type="spellEnd"/>
+            <w:r>
+              <w:t xml:space="preserve"> method in Algorithm class</w:t>
             </w:r>
           </w:p>
         </w:tc>
@@ -2220,9 +2567,11 @@
             <w:pPr>
               <w:spacing w:line="285" w:lineRule="exact"/>
             </w:pPr>
+            <w:proofErr w:type="spellStart"/>
             <w:r>
               <w:t>test_singleOffenceTrendInvalidTypeOffenceCode</w:t>
             </w:r>
+            <w:proofErr w:type="spellEnd"/>
           </w:p>
         </w:tc>
         <w:tc>
@@ -2234,7 +2583,15 @@
               <w:spacing w:line="285" w:lineRule="exact"/>
             </w:pPr>
             <w:r>
-              <w:t>Test incorrect type on offence code input for singleOffenceTrend method in Algorithm class</w:t>
+              <w:t xml:space="preserve">Test incorrect type on offence code input for </w:t>
+            </w:r>
+            <w:proofErr w:type="spellStart"/>
+            <w:r>
+              <w:t>singleOffenceTrend</w:t>
+            </w:r>
+            <w:proofErr w:type="spellEnd"/>
+            <w:r>
+              <w:t xml:space="preserve"> method in Algorithm class</w:t>
             </w:r>
           </w:p>
         </w:tc>
@@ -2253,7 +2610,15 @@
               <w:t>s</w:t>
             </w:r>
             <w:r>
-              <w:t xml:space="preserve"> incorrect type on offence code input for singleOffenceTrend method in Algorithm class</w:t>
+              <w:t xml:space="preserve"> incorrect type on offence code input for </w:t>
+            </w:r>
+            <w:proofErr w:type="spellStart"/>
+            <w:r>
+              <w:t>singleOffenceTrend</w:t>
+            </w:r>
+            <w:proofErr w:type="spellEnd"/>
+            <w:r>
+              <w:t xml:space="preserve"> method in Algorithm class</w:t>
             </w:r>
           </w:p>
         </w:tc>
@@ -2294,6 +2659,7 @@
                 <w:bCs/>
               </w:rPr>
             </w:pPr>
+            <w:proofErr w:type="spellStart"/>
             <w:r>
               <w:rPr>
                 <w:b/>
@@ -2301,6 +2667,7 @@
               </w:rPr>
               <w:t>ControllerTest</w:t>
             </w:r>
+            <w:proofErr w:type="spellEnd"/>
           </w:p>
         </w:tc>
         <w:tc>
@@ -2338,9 +2705,11 @@
             <w:pPr>
               <w:spacing w:line="285" w:lineRule="exact"/>
             </w:pPr>
+            <w:proofErr w:type="spellStart"/>
             <w:r>
               <w:t>test_generateAllOffenceIsMobile</w:t>
             </w:r>
+            <w:proofErr w:type="spellEnd"/>
           </w:p>
         </w:tc>
         <w:tc>
@@ -2398,9 +2767,11 @@
             <w:pPr>
               <w:spacing w:line="285" w:lineRule="exact"/>
             </w:pPr>
+            <w:proofErr w:type="spellStart"/>
             <w:r>
               <w:t>test_generateAllOffenceNotMobile</w:t>
             </w:r>
+            <w:proofErr w:type="spellEnd"/>
           </w:p>
         </w:tc>
         <w:tc>
@@ -2424,6 +2795,7 @@
             <w:pPr>
               <w:spacing w:line="285" w:lineRule="exact"/>
             </w:pPr>
+            <w:proofErr w:type="spellStart"/>
             <w:r>
               <w:t>Tes</w:t>
             </w:r>
@@ -2431,7 +2803,11 @@
               <w:t>s</w:t>
             </w:r>
             <w:r>
-              <w:t>t for generating all offence report</w:t>
+              <w:t>t</w:t>
+            </w:r>
+            <w:proofErr w:type="spellEnd"/>
+            <w:r>
+              <w:t xml:space="preserve"> for generating all offence report</w:t>
             </w:r>
           </w:p>
         </w:tc>
@@ -2458,9 +2834,11 @@
             <w:pPr>
               <w:spacing w:line="285" w:lineRule="exact"/>
             </w:pPr>
+            <w:proofErr w:type="spellStart"/>
             <w:r>
               <w:t>test_generateRadCamIsMobile</w:t>
             </w:r>
+            <w:proofErr w:type="spellEnd"/>
           </w:p>
         </w:tc>
         <w:tc>
@@ -2518,9 +2896,11 @@
             <w:pPr>
               <w:spacing w:line="285" w:lineRule="exact"/>
             </w:pPr>
+            <w:proofErr w:type="spellStart"/>
             <w:r>
               <w:t>test_generateRadCamNotMobile</w:t>
             </w:r>
+            <w:proofErr w:type="spellEnd"/>
           </w:p>
         </w:tc>
         <w:tc>
@@ -2578,9 +2958,11 @@
             <w:pPr>
               <w:spacing w:line="285" w:lineRule="exact"/>
             </w:pPr>
+            <w:proofErr w:type="spellStart"/>
             <w:r>
               <w:t>test_generateDistIsMobile</w:t>
             </w:r>
+            <w:proofErr w:type="spellEnd"/>
           </w:p>
         </w:tc>
         <w:tc>
@@ -2638,9 +3020,11 @@
             <w:pPr>
               <w:spacing w:line="285" w:lineRule="exact"/>
             </w:pPr>
+            <w:proofErr w:type="spellStart"/>
             <w:r>
               <w:t>test_generateDistNotMobile</w:t>
             </w:r>
+            <w:proofErr w:type="spellEnd"/>
           </w:p>
         </w:tc>
         <w:tc>
@@ -2698,9 +3082,11 @@
             <w:pPr>
               <w:spacing w:line="285" w:lineRule="exact"/>
             </w:pPr>
+            <w:proofErr w:type="spellStart"/>
             <w:r>
               <w:t>test_generateTrendIsMobileOffenceCode</w:t>
             </w:r>
+            <w:proofErr w:type="spellEnd"/>
           </w:p>
         </w:tc>
         <w:tc>
@@ -2758,9 +3144,11 @@
             <w:pPr>
               <w:spacing w:line="285" w:lineRule="exact"/>
             </w:pPr>
+            <w:proofErr w:type="spellStart"/>
             <w:r>
               <w:t>test_generateTrendIsMobileNoOffenceCode</w:t>
             </w:r>
+            <w:proofErr w:type="spellEnd"/>
           </w:p>
         </w:tc>
         <w:tc>
@@ -2819,9 +3207,11 @@
             <w:pPr>
               <w:spacing w:line="285" w:lineRule="exact"/>
             </w:pPr>
+            <w:proofErr w:type="spellStart"/>
             <w:r>
               <w:t>test_generateTrendNotMobileOffenceTrend</w:t>
             </w:r>
+            <w:proofErr w:type="spellEnd"/>
           </w:p>
         </w:tc>
         <w:tc>
@@ -2879,9 +3269,11 @@
             <w:pPr>
               <w:spacing w:line="285" w:lineRule="exact"/>
             </w:pPr>
+            <w:proofErr w:type="spellStart"/>
             <w:r>
               <w:t>test_generateTrendNotMobileNoOffenceCode</w:t>
             </w:r>
+            <w:proofErr w:type="spellEnd"/>
           </w:p>
         </w:tc>
         <w:tc>
@@ -2939,9 +3331,11 @@
             <w:pPr>
               <w:spacing w:line="285" w:lineRule="exact"/>
             </w:pPr>
+            <w:proofErr w:type="spellStart"/>
             <w:r>
               <w:t>test_incorrectTypeReportID</w:t>
             </w:r>
+            <w:proofErr w:type="spellEnd"/>
           </w:p>
         </w:tc>
         <w:tc>
@@ -2999,9 +3393,11 @@
             <w:pPr>
               <w:spacing w:line="285" w:lineRule="exact"/>
             </w:pPr>
+            <w:proofErr w:type="spellStart"/>
             <w:r>
               <w:t>test_outOfRangeReportID</w:t>
             </w:r>
+            <w:proofErr w:type="spellEnd"/>
           </w:p>
         </w:tc>
         <w:tc>
@@ -3039,6 +3435,50 @@
       </w:tr>
     </w:tbl>
     <w:p/>
+    <w:p>
+      <w:r>
+        <w:t>These unit tests all pass with the final version of the program</w:t>
+      </w:r>
+    </w:p>
+    <w:p>
+      <w:r>
+        <w:drawing>
+          <wp:inline distT="0" distB="0" distL="0" distR="0" wp14:anchorId="74E9740A" wp14:editId="3B158783">
+            <wp:extent cx="5319221" cy="754445"/>
+            <wp:effectExtent l="0" t="0" r="0" b="7620"/>
+            <wp:docPr id="2" name="Picture 2"/>
+            <wp:cNvGraphicFramePr>
+              <a:graphicFrameLocks xmlns:a="http://schemas.openxmlformats.org/drawingml/2006/main" noChangeAspect="1"/>
+            </wp:cNvGraphicFramePr>
+            <a:graphic xmlns:a="http://schemas.openxmlformats.org/drawingml/2006/main">
+              <a:graphicData uri="http://schemas.openxmlformats.org/drawingml/2006/picture">
+                <pic:pic xmlns:pic="http://schemas.openxmlformats.org/drawingml/2006/picture">
+                  <pic:nvPicPr>
+                    <pic:cNvPr id="1" name=""/>
+                    <pic:cNvPicPr/>
+                  </pic:nvPicPr>
+                  <pic:blipFill>
+                    <a:blip r:embed="rId6"/>
+                    <a:stretch>
+                      <a:fillRect/>
+                    </a:stretch>
+                  </pic:blipFill>
+                  <pic:spPr>
+                    <a:xfrm>
+                      <a:off x="0" y="0"/>
+                      <a:ext cx="5319221" cy="754445"/>
+                    </a:xfrm>
+                    <a:prstGeom prst="rect">
+                      <a:avLst/>
+                    </a:prstGeom>
+                  </pic:spPr>
+                </pic:pic>
+              </a:graphicData>
+            </a:graphic>
+          </wp:inline>
+        </w:drawing>
+      </w:r>
+    </w:p>
     <w:p>
       <w:pPr>
         <w:pStyle w:val="Heading1"/>
@@ -3163,7 +3603,16 @@
         <w:t>, Distribution Function</w:t>
       </w:r>
       <w:r>
-        <w:t>, Radar and Camera Function, Single Offence Trends and controller tests</w:t>
+        <w:t xml:space="preserve">, Radar and Camera Function, Single Offence </w:t>
+      </w:r>
+      <w:proofErr w:type="gramStart"/>
+      <w:r>
+        <w:lastRenderedPageBreak/>
+        <w:t>Trends</w:t>
+      </w:r>
+      <w:proofErr w:type="gramEnd"/>
+      <w:r>
+        <w:t xml:space="preserve"> and controller tests</w:t>
       </w:r>
       <w:r>
         <w:t xml:space="preserve">. </w:t>
@@ -3180,6 +3629,53 @@
       <w:r>
         <w:t>.</w:t>
       </w:r>
+      <w:r>
+        <w:t xml:space="preserve"> </w:t>
+      </w:r>
+    </w:p>
+    <w:p>
+      <w:r>
+        <w:t>We have included a copy of the output coverage report. This shows full coverage in all files and functions with exception to those referring to the GUI. These were not appropriate to test as they are generating visual elements and not testable data.</w:t>
+      </w:r>
+    </w:p>
+    <w:p>
+      <w:r>
+        <w:drawing>
+          <wp:inline distT="0" distB="0" distL="0" distR="0" wp14:anchorId="6AC13AD4" wp14:editId="11FAC277">
+            <wp:extent cx="4740051" cy="2461473"/>
+            <wp:effectExtent l="0" t="0" r="3810" b="0"/>
+            <wp:docPr id="1" name="Picture 1"/>
+            <wp:cNvGraphicFramePr>
+              <a:graphicFrameLocks xmlns:a="http://schemas.openxmlformats.org/drawingml/2006/main" noChangeAspect="1"/>
+            </wp:cNvGraphicFramePr>
+            <a:graphic xmlns:a="http://schemas.openxmlformats.org/drawingml/2006/main">
+              <a:graphicData uri="http://schemas.openxmlformats.org/drawingml/2006/picture">
+                <pic:pic xmlns:pic="http://schemas.openxmlformats.org/drawingml/2006/picture">
+                  <pic:nvPicPr>
+                    <pic:cNvPr id="1" name=""/>
+                    <pic:cNvPicPr/>
+                  </pic:nvPicPr>
+                  <pic:blipFill>
+                    <a:blip r:embed="rId7"/>
+                    <a:stretch>
+                      <a:fillRect/>
+                    </a:stretch>
+                  </pic:blipFill>
+                  <pic:spPr>
+                    <a:xfrm>
+                      <a:off x="0" y="0"/>
+                      <a:ext cx="4740051" cy="2461473"/>
+                    </a:xfrm>
+                    <a:prstGeom prst="rect">
+                      <a:avLst/>
+                    </a:prstGeom>
+                  </pic:spPr>
+                </pic:pic>
+              </a:graphicData>
+            </a:graphic>
+          </wp:inline>
+        </w:drawing>
+      </w:r>
     </w:p>
     <w:p>
       <w:pPr>
@@ -3191,7 +3687,6 @@
       </w:pPr>
       <w:bookmarkStart w:id="2" w:name="_Toc49779839"/>
       <w:r>
-        <w:lastRenderedPageBreak/>
         <w:t>Requirements Acceptance Testing</w:t>
       </w:r>
       <w:bookmarkEnd w:id="2"/>
@@ -3379,7 +3874,16 @@
                 <w:rFonts w:ascii="Calibri" w:eastAsia="Calibri" w:hAnsi="Calibri" w:cs="Calibri"/>
                 <w:color w:val="000000" w:themeColor="text1"/>
               </w:rPr>
-              <w:t>The main UI of the system shall display a drop-down to select the required feature, a checkbox to limit the results to offences involving mobile phone usage, date inputs for start and end date, a textbox for text entry where applicable, and a submit button.</w:t>
+              <w:lastRenderedPageBreak/>
+              <w:t xml:space="preserve">The main UI of the system shall display a drop-down to select the required feature, a checkbox to limit the results to offences involving mobile phone usage, date inputs for </w:t>
+            </w:r>
+            <w:r>
+              <w:rPr>
+                <w:rFonts w:ascii="Calibri" w:eastAsia="Calibri" w:hAnsi="Calibri" w:cs="Calibri"/>
+                <w:color w:val="000000" w:themeColor="text1"/>
+              </w:rPr>
+              <w:lastRenderedPageBreak/>
+              <w:t>start and end date, a textbox for text entry where applicable, and a submit button.</w:t>
             </w:r>
           </w:p>
         </w:tc>
@@ -3396,6 +3900,7 @@
               <w:ind w:left="317" w:hanging="317"/>
             </w:pPr>
             <w:r>
+              <w:lastRenderedPageBreak/>
               <w:t>Implemented Full</w:t>
             </w:r>
           </w:p>
@@ -3708,7 +4213,7 @@
               <w:t xml:space="preserve">Implemented </w:t>
             </w:r>
             <w:r>
-              <w:t>partial</w:t>
+              <w:t>Full</w:t>
             </w:r>
           </w:p>
         </w:tc>
@@ -3737,10 +4242,24 @@
               <w:t xml:space="preserve">By default, the system </w:t>
             </w:r>
             <w:r>
-              <w:t>already includes a set of valid inputs</w:t>
-            </w:r>
-            <w:r>
-              <w:t xml:space="preserve"> making this requirement redundan</w:t>
+              <w:t xml:space="preserve">already includes a set of valid </w:t>
+            </w:r>
+            <w:proofErr w:type="gramStart"/>
+            <w:r>
+              <w:t>inputs</w:t>
+            </w:r>
+            <w:proofErr w:type="gramEnd"/>
+            <w:r>
+              <w:t xml:space="preserve"> </w:t>
+            </w:r>
+            <w:r>
+              <w:t xml:space="preserve">and it is impossible to enter invalid data </w:t>
+            </w:r>
+            <w:r>
+              <w:t>achieving this requirement automatically</w:t>
+            </w:r>
+            <w:r>
+              <w:t xml:space="preserve"> </w:t>
             </w:r>
           </w:p>
         </w:tc>
@@ -3865,7 +4384,6 @@
                 <w:bCs/>
                 <w:color w:val="000000" w:themeColor="text1"/>
               </w:rPr>
-              <w:lastRenderedPageBreak/>
               <w:t>REQ6</w:t>
             </w:r>
           </w:p>
@@ -3938,7 +4456,15 @@
               <w:spacing w:before="60"/>
             </w:pPr>
             <w:r>
-              <w:t xml:space="preserve">The Tkinter Package offers this within its display functionality </w:t>
+              <w:t xml:space="preserve">The </w:t>
+            </w:r>
+            <w:proofErr w:type="spellStart"/>
+            <w:r>
+              <w:t>Tkinter</w:t>
+            </w:r>
+            <w:proofErr w:type="spellEnd"/>
+            <w:r>
+              <w:t xml:space="preserve"> Package offers this within its display functionality </w:t>
             </w:r>
           </w:p>
         </w:tc>
@@ -3962,6 +4488,7 @@
                 <w:bCs/>
                 <w:color w:val="000000" w:themeColor="text1"/>
               </w:rPr>
+              <w:lastRenderedPageBreak/>
               <w:t>REQ7</w:t>
             </w:r>
           </w:p>
@@ -4034,7 +4561,15 @@
               <w:spacing w:before="60"/>
             </w:pPr>
             <w:r>
-              <w:t>The Tkinter Package offers this within its display functionality</w:t>
+              <w:t xml:space="preserve">The </w:t>
+            </w:r>
+            <w:proofErr w:type="spellStart"/>
+            <w:r>
+              <w:t>Tkinter</w:t>
+            </w:r>
+            <w:proofErr w:type="spellEnd"/>
+            <w:r>
+              <w:t xml:space="preserve"> Package offers this within its display functionality</w:t>
             </w:r>
           </w:p>
         </w:tc>
@@ -4129,7 +4664,15 @@
               <w:spacing w:before="60"/>
             </w:pPr>
             <w:r>
-              <w:t>The Tkinter Package offers this within its display functionality</w:t>
+              <w:t xml:space="preserve">The </w:t>
+            </w:r>
+            <w:proofErr w:type="spellStart"/>
+            <w:r>
+              <w:t>Tkinter</w:t>
+            </w:r>
+            <w:proofErr w:type="spellEnd"/>
+            <w:r>
+              <w:t xml:space="preserve"> Package offers this within its display functionality</w:t>
             </w:r>
           </w:p>
         </w:tc>
@@ -4236,7 +4779,15 @@
               <w:spacing w:before="60"/>
             </w:pPr>
             <w:r>
-              <w:t>The Tkinter Package offers this within its display functionality</w:t>
+              <w:t xml:space="preserve">The </w:t>
+            </w:r>
+            <w:proofErr w:type="spellStart"/>
+            <w:r>
+              <w:t>Tkinter</w:t>
+            </w:r>
+            <w:proofErr w:type="spellEnd"/>
+            <w:r>
+              <w:t xml:space="preserve"> Package offers this within its display functionality</w:t>
             </w:r>
           </w:p>
         </w:tc>
@@ -4331,7 +4882,15 @@
               <w:spacing w:before="60"/>
             </w:pPr>
             <w:r>
-              <w:t>The Tkinter Package offers this within its display functionality</w:t>
+              <w:t xml:space="preserve">The </w:t>
+            </w:r>
+            <w:proofErr w:type="spellStart"/>
+            <w:r>
+              <w:t>Tkinter</w:t>
+            </w:r>
+            <w:proofErr w:type="spellEnd"/>
+            <w:r>
+              <w:t xml:space="preserve"> Package offers this within its display functionality</w:t>
             </w:r>
           </w:p>
         </w:tc>
@@ -4514,7 +5073,6 @@
         </w:tc>
       </w:tr>
     </w:tbl>
-    <w:p/>
     <w:p/>
     <w:sectPr>
       <w:pgSz w:w="16838" w:h="11906" w:orient="landscape"/>
@@ -5347,6 +5905,7 @@
     <w:lsdException w:name="HTML Sample" w:semiHidden="1" w:unhideWhenUsed="1"/>
     <w:lsdException w:name="HTML Typewriter" w:semiHidden="1" w:unhideWhenUsed="1"/>
     <w:lsdException w:name="HTML Variable" w:semiHidden="1" w:unhideWhenUsed="1"/>
+    <w:lsdException w:name="Normal Table" w:semiHidden="1" w:unhideWhenUsed="1"/>
     <w:lsdException w:name="annotation subject" w:semiHidden="1" w:unhideWhenUsed="1"/>
     <w:lsdException w:name="No List" w:semiHidden="1" w:unhideWhenUsed="1"/>
     <w:lsdException w:name="Outline List 1" w:semiHidden="1" w:unhideWhenUsed="1"/>
@@ -5389,8 +5948,11 @@
     <w:lsdException w:name="Table Contemporary" w:semiHidden="1" w:unhideWhenUsed="1"/>
     <w:lsdException w:name="Table Elegant" w:semiHidden="1" w:unhideWhenUsed="1"/>
     <w:lsdException w:name="Table Professional" w:semiHidden="1" w:unhideWhenUsed="1"/>
+    <w:lsdException w:name="Table Subtle 1" w:semiHidden="1" w:unhideWhenUsed="1"/>
     <w:lsdException w:name="Table Subtle 2" w:semiHidden="1" w:unhideWhenUsed="1"/>
     <w:lsdException w:name="Table Web 1" w:semiHidden="1" w:unhideWhenUsed="1"/>
+    <w:lsdException w:name="Table Web 2" w:semiHidden="1" w:unhideWhenUsed="1"/>
+    <w:lsdException w:name="Table Web 3" w:semiHidden="1" w:unhideWhenUsed="1"/>
     <w:lsdException w:name="Balloon Text" w:semiHidden="1" w:unhideWhenUsed="1"/>
     <w:lsdException w:name="Table Grid" w:uiPriority="39"/>
     <w:lsdException w:name="Table Theme" w:semiHidden="1" w:unhideWhenUsed="1"/>

</xml_diff>